<commit_message>
Aggiornamento parte teoria avanzata
Aggiornata la parte relativa alla teoria avanzata riguardante la mano sinistra della chitarra.
</commit_message>
<xml_diff>
--- a/docs/Contenuti/2. Strumenti/1. Chitarra/Teoria/3. Avanzato/0. introduzione.docx
+++ b/docs/Contenuti/2. Strumenti/1. Chitarra/Teoria/3. Avanzato/0. introduzione.docx
@@ -4,25 +4,14 @@
   <w:body>
     <w:p>
       <w:pPr>
-        <w:pStyle w:val="NormaleWeb"/>
-        <w:spacing w:before="0" w:beforeAutospacing="0" w:after="300" w:afterAutospacing="0"/>
-        <w:rPr>
-          <w:rFonts w:asciiTheme="majorHAnsi" w:hAnsiTheme="majorHAnsi" w:cs="Arial"/>
-          <w:b/>
-          <w:sz w:val="30"/>
-          <w:szCs w:val="30"/>
-        </w:rPr>
-      </w:pPr>
+        <w:pStyle w:val="Titolo1"/>
+      </w:pPr>
+      <w:bookmarkStart w:id="0" w:name="_GoBack"/>
       <w:r>
-        <w:rPr>
-          <w:rFonts w:asciiTheme="majorHAnsi" w:hAnsiTheme="majorHAnsi" w:cs="Arial"/>
-          <w:b/>
-          <w:sz w:val="30"/>
-          <w:szCs w:val="30"/>
-        </w:rPr>
         <w:t>Introduzione</w:t>
       </w:r>
     </w:p>
+    <w:bookmarkEnd w:id="0"/>
     <w:p>
       <w:pPr>
         <w:pStyle w:val="NormaleWeb"/>
@@ -50,13 +39,7 @@
         <w:rPr>
           <w:rFonts w:asciiTheme="majorHAnsi" w:hAnsiTheme="majorHAnsi" w:cs="Arial"/>
         </w:rPr>
-        <w:t xml:space="preserve">Partendo dalla mano sinistra, </w:t>
-      </w:r>
-      <w:r>
-        <w:rPr>
-          <w:rFonts w:asciiTheme="majorHAnsi" w:hAnsiTheme="majorHAnsi" w:cs="Arial"/>
-        </w:rPr>
-        <w:t>sarà molto importante la conoscenza dei vari accordi dei modi maggiori e minori nelle varie posizioni. Saranno anche trattate le scale pentatoniche.</w:t>
+        <w:t>Partendo dalla mano sinistra, sarà molto importante la conoscenza dei vari accordi dei modi maggiori e minori nelle varie posizioni. Saranno anche trattate le scale pentatoniche.</w:t>
       </w:r>
     </w:p>
     <w:p>
@@ -80,15 +63,7 @@
         <w:rPr>
           <w:rFonts w:asciiTheme="majorHAnsi" w:hAnsiTheme="majorHAnsi" w:cs="Arial"/>
         </w:rPr>
-        <w:t xml:space="preserve">Per quanto riguarda la mano destra, invece, </w:t>
-      </w:r>
-      <w:bookmarkStart w:id="0" w:name="_GoBack"/>
-      <w:bookmarkEnd w:id="0"/>
-      <w:r>
-        <w:rPr>
-          <w:rFonts w:asciiTheme="majorHAnsi" w:hAnsiTheme="majorHAnsi" w:cs="Arial"/>
-        </w:rPr>
-        <w:t xml:space="preserve">è possibile dire che la parte fondamentale legata alla didattica chitarristica sono lo </w:t>
+        <w:t xml:space="preserve">Per quanto riguarda la mano destra, invece, è possibile dire che la parte fondamentale legata alla didattica chitarristica sono lo </w:t>
       </w:r>
       <w:proofErr w:type="spellStart"/>
       <w:r>

</xml_diff>